<commit_message>
Update q2 in report
</commit_message>
<xml_diff>
--- a/report.docx
+++ b/report.docx
@@ -257,23 +257,7 @@
           <w:sz w:val="20"/>
           <w:szCs w:val="20"/>
         </w:rPr>
-        <w:t xml:space="preserve">Let the weather information at connected client </w:t>
-      </w:r>
-      <w:r>
-        <w:rPr>
-          <w:rFonts w:ascii="CMR10" w:hAnsi="CMR10" w:cs="CMR10"/>
-          <w:sz w:val="20"/>
-          <w:szCs w:val="20"/>
-        </w:rPr>
-        <w:t>2</w:t>
-      </w:r>
-      <w:r>
-        <w:rPr>
-          <w:rFonts w:ascii="CMR10" w:hAnsi="CMR10" w:cs="CMR10"/>
-          <w:sz w:val="20"/>
-          <w:szCs w:val="20"/>
-        </w:rPr>
-        <w:t xml:space="preserve"> be </w:t>
+        <w:t xml:space="preserve">Let the weather information at connected client 2 be </w:t>
       </w:r>
       <m:oMath>
         <m:sSub>
@@ -336,23 +320,7 @@
           <w:sz w:val="20"/>
           <w:szCs w:val="20"/>
         </w:rPr>
-        <w:t xml:space="preserve">Let the weather information at connected client </w:t>
-      </w:r>
-      <w:r>
-        <w:rPr>
-          <w:rFonts w:ascii="CMR10" w:hAnsi="CMR10" w:cs="CMR10"/>
-          <w:sz w:val="20"/>
-          <w:szCs w:val="20"/>
-        </w:rPr>
-        <w:t>3</w:t>
-      </w:r>
-      <w:r>
-        <w:rPr>
-          <w:rFonts w:ascii="CMR10" w:hAnsi="CMR10" w:cs="CMR10"/>
-          <w:sz w:val="20"/>
-          <w:szCs w:val="20"/>
-        </w:rPr>
-        <w:t xml:space="preserve"> be </w:t>
+        <w:t xml:space="preserve">Let the weather information at connected client 3 be </w:t>
       </w:r>
       <m:oMath>
         <m:sSub>
@@ -1019,10 +987,7 @@
         <w:pStyle w:val="Heading2"/>
       </w:pPr>
       <w:r>
-        <w:t xml:space="preserve">Part </w:t>
-      </w:r>
-      <w:r>
-        <w:t>3</w:t>
+        <w:t>Part 3</w:t>
       </w:r>
     </w:p>
     <w:p>
@@ -1216,10 +1181,7 @@
         <w:pStyle w:val="Heading2"/>
       </w:pPr>
       <w:r>
-        <w:t xml:space="preserve">Part </w:t>
-      </w:r>
-      <w:r>
-        <w:t>4</w:t>
+        <w:t>Part 4</w:t>
       </w:r>
     </w:p>
     <w:p>
@@ -1287,64 +1249,1289 @@
         </w:rPr>
         <w:t xml:space="preserve"> and disconnect</w:t>
       </w:r>
+      <w:r>
+        <w:rPr>
+          <w:rFonts w:ascii="CMR10" w:hAnsi="CMR10" w:cs="CMR10"/>
+          <w:color w:val="FF0000"/>
+          <w:sz w:val="20"/>
+          <w:szCs w:val="20"/>
+        </w:rPr>
+        <w:t>?</w:t>
+      </w:r>
+    </w:p>
+    <w:p>
+      <w:pPr>
+        <w:rPr>
+          <w:rFonts w:ascii="CMSY10" w:hAnsi="CMSY10" w:cs="CMSY10"/>
+          <w:sz w:val="20"/>
+          <w:szCs w:val="20"/>
+        </w:rPr>
+      </w:pPr>
+      <w:r>
+        <w:rPr>
+          <w:rFonts w:ascii="CMSY10" w:hAnsi="CMSY10" w:cs="CMSY10"/>
+          <w:sz w:val="20"/>
+          <w:szCs w:val="20"/>
+        </w:rPr>
+        <w:br w:type="page"/>
+      </w:r>
+    </w:p>
+    <w:p>
+      <w:pPr>
+        <w:pStyle w:val="Heading1"/>
+      </w:pPr>
+      <w:r>
+        <w:lastRenderedPageBreak/>
+        <w:t>Question 2</w:t>
+      </w:r>
+    </w:p>
+    <w:p>
+      <w:pPr>
+        <w:pStyle w:val="Heading2"/>
+      </w:pPr>
+      <w:r>
+        <w:t>Part 2</w:t>
+      </w:r>
+    </w:p>
+    <w:p>
+      <w:pPr>
+        <w:jc w:val="both"/>
+      </w:pPr>
+      <w:r>
+        <w:t xml:space="preserve">Using SPIN and running </w:t>
+      </w:r>
+      <w:r>
+        <w:rPr>
+          <w:rFonts w:ascii="Consolas" w:hAnsi="Consolas" w:cs="Lucida Console"/>
+          <w:color w:val="0070C0"/>
+          <w:szCs w:val="18"/>
+        </w:rPr>
+        <w:t xml:space="preserve">spin -M </w:t>
+      </w:r>
+      <w:proofErr w:type="spellStart"/>
+      <w:r>
+        <w:rPr>
+          <w:rFonts w:ascii="Consolas" w:hAnsi="Consolas" w:cs="Lucida Console"/>
+          <w:color w:val="0070C0"/>
+          <w:szCs w:val="18"/>
+        </w:rPr>
+        <w:t>railway.pml</w:t>
+      </w:r>
+      <w:proofErr w:type="spellEnd"/>
+      <w:r>
+        <w:rPr>
+          <w:color w:val="0070C0"/>
+          <w:sz w:val="28"/>
+        </w:rPr>
+        <w:t xml:space="preserve"> </w:t>
+      </w:r>
+      <w:r>
+        <w:t xml:space="preserve">gives this Message Sequence Chart that shows </w:t>
+      </w:r>
+      <w:r>
+        <w:t>one</w:t>
+      </w:r>
+      <w:r>
+        <w:t xml:space="preserve"> sequence of events</w:t>
+      </w:r>
+      <w:r>
+        <w:t xml:space="preserve"> that leads to the desired results</w:t>
+      </w:r>
+      <w:r>
+        <w:t>.</w:t>
+      </w:r>
+    </w:p>
+    <w:p>
+      <w:r>
+        <w:rPr>
+          <w:noProof/>
+        </w:rPr>
+        <w:drawing>
+          <wp:inline distT="0" distB="0" distL="0" distR="0" wp14:anchorId="7504CAC1" wp14:editId="71A909E4">
+            <wp:extent cx="5679688" cy="6036489"/>
+            <wp:effectExtent l="0" t="0" r="0" b="2540"/>
+            <wp:docPr id="2" name="Picture 2"/>
+            <wp:cNvGraphicFramePr>
+              <a:graphicFrameLocks xmlns:a="http://schemas.openxmlformats.org/drawingml/2006/main" noChangeAspect="1"/>
+            </wp:cNvGraphicFramePr>
+            <a:graphic xmlns:a="http://schemas.openxmlformats.org/drawingml/2006/main">
+              <a:graphicData uri="http://schemas.openxmlformats.org/drawingml/2006/picture">
+                <pic:pic xmlns:pic="http://schemas.openxmlformats.org/drawingml/2006/picture">
+                  <pic:nvPicPr>
+                    <pic:cNvPr id="1" name=""/>
+                    <pic:cNvPicPr/>
+                  </pic:nvPicPr>
+                  <pic:blipFill>
+                    <a:blip r:embed="rId5"/>
+                    <a:stretch>
+                      <a:fillRect/>
+                    </a:stretch>
+                  </pic:blipFill>
+                  <pic:spPr>
+                    <a:xfrm>
+                      <a:off x="0" y="0"/>
+                      <a:ext cx="5685643" cy="6042818"/>
+                    </a:xfrm>
+                    <a:prstGeom prst="rect">
+                      <a:avLst/>
+                    </a:prstGeom>
+                  </pic:spPr>
+                </pic:pic>
+              </a:graphicData>
+            </a:graphic>
+          </wp:inline>
+        </w:drawing>
+      </w:r>
+    </w:p>
+    <w:p>
+      <w:pPr>
+        <w:pStyle w:val="Heading3"/>
+      </w:pPr>
+      <w:r>
+        <w:rPr>
+          <w:rStyle w:val="Heading3Char"/>
+        </w:rPr>
+        <w:t>S</w:t>
+      </w:r>
+      <w:r>
+        <w:rPr>
+          <w:rStyle w:val="Heading3Char"/>
+        </w:rPr>
+        <w:t>equence</w:t>
+      </w:r>
+      <w:r>
+        <w:t xml:space="preserve"> of events</w:t>
+      </w:r>
+    </w:p>
+    <w:p>
+      <w:pPr>
+        <w:pStyle w:val="Heading4"/>
+      </w:pPr>
+      <w:r>
+        <w:t>Assignment of orders:</w:t>
+      </w:r>
+    </w:p>
+    <w:p>
+      <w:pPr>
+        <w:pStyle w:val="ListParagraph"/>
+        <w:numPr>
+          <w:ilvl w:val="0"/>
+          <w:numId w:val="2"/>
+        </w:numPr>
+      </w:pPr>
+      <w:r>
+        <w:t xml:space="preserve">Management System receives a </w:t>
+      </w:r>
+      <w:r>
+        <w:rPr>
+          <w:rStyle w:val="CodeChar"/>
+        </w:rPr>
+        <w:t>NEW_ORDER</w:t>
+      </w:r>
+      <w:r>
+        <w:t xml:space="preserve"> with </w:t>
+      </w:r>
+      <w:r>
+        <w:rPr>
+          <w:rFonts w:ascii="Consolas" w:hAnsi="Consolas" w:cs="Lucida Console"/>
+          <w:color w:val="0070C0"/>
+          <w:szCs w:val="18"/>
+        </w:rPr>
+        <w:t xml:space="preserve">start=1, </w:t>
+      </w:r>
+      <w:proofErr w:type="spellStart"/>
+      <w:r>
+        <w:rPr>
+          <w:rFonts w:ascii="Consolas" w:hAnsi="Consolas" w:cs="Lucida Console"/>
+          <w:color w:val="0070C0"/>
+          <w:szCs w:val="18"/>
+        </w:rPr>
+        <w:t>dest</w:t>
+      </w:r>
+      <w:proofErr w:type="spellEnd"/>
+      <w:r>
+        <w:rPr>
+          <w:rFonts w:ascii="Consolas" w:hAnsi="Consolas" w:cs="Lucida Console"/>
+          <w:color w:val="0070C0"/>
+          <w:szCs w:val="18"/>
+        </w:rPr>
+        <w:t>=3, size=4</w:t>
+      </w:r>
+      <w:r>
+        <w:rPr>
+          <w:rFonts w:ascii="Consolas" w:hAnsi="Consolas" w:cs="Lucida Console"/>
+          <w:color w:val="0070C0"/>
+          <w:szCs w:val="18"/>
+        </w:rPr>
+        <w:t xml:space="preserve"> </w:t>
+      </w:r>
+      <w:r>
+        <w:t>(order 1)</w:t>
+      </w:r>
+      <w:r>
+        <w:t>.</w:t>
+      </w:r>
+    </w:p>
+    <w:p>
+      <w:pPr>
+        <w:pStyle w:val="ListParagraph"/>
+        <w:numPr>
+          <w:ilvl w:val="0"/>
+          <w:numId w:val="2"/>
+        </w:numPr>
+        <w:jc w:val="both"/>
+      </w:pPr>
+      <w:r>
+        <w:t xml:space="preserve">Management System sends </w:t>
+      </w:r>
+      <w:r>
+        <w:t xml:space="preserve">order 1 </w:t>
+      </w:r>
+      <w:r>
+        <w:t xml:space="preserve">to the 3 shuttles using the </w:t>
+      </w:r>
+      <w:proofErr w:type="spellStart"/>
+      <w:r>
+        <w:rPr>
+          <w:rStyle w:val="CodeChar"/>
+        </w:rPr>
+        <w:t>shuttle_chan</w:t>
+      </w:r>
+      <w:proofErr w:type="spellEnd"/>
+      <w:r>
+        <w:rPr>
+          <w:rStyle w:val="CodeChar"/>
+        </w:rPr>
+        <w:t>[</w:t>
+      </w:r>
+      <w:proofErr w:type="spellStart"/>
+      <w:r>
+        <w:rPr>
+          <w:rStyle w:val="CodeChar"/>
+        </w:rPr>
+        <w:t>idx</w:t>
+      </w:r>
+      <w:proofErr w:type="spellEnd"/>
+      <w:r>
+        <w:rPr>
+          <w:rStyle w:val="CodeChar"/>
+        </w:rPr>
+        <w:t>]</w:t>
+      </w:r>
+      <w:r>
+        <w:t xml:space="preserve"> buffer.</w:t>
+      </w:r>
+    </w:p>
+    <w:p>
+      <w:pPr>
+        <w:pStyle w:val="ListParagraph"/>
+        <w:numPr>
+          <w:ilvl w:val="0"/>
+          <w:numId w:val="2"/>
+        </w:numPr>
+      </w:pPr>
+      <w:r>
+        <w:t xml:space="preserve">Management System receives a </w:t>
+      </w:r>
+      <w:r>
+        <w:rPr>
+          <w:rStyle w:val="CodeChar"/>
+        </w:rPr>
+        <w:t>NEW_ORDER</w:t>
+      </w:r>
+      <w:r>
+        <w:t xml:space="preserve"> with </w:t>
+      </w:r>
+      <w:r>
+        <w:rPr>
+          <w:rFonts w:ascii="Consolas" w:hAnsi="Consolas" w:cs="Lucida Console"/>
+          <w:color w:val="0070C0"/>
+          <w:szCs w:val="18"/>
+        </w:rPr>
+        <w:t>start=</w:t>
+      </w:r>
+      <w:r>
+        <w:rPr>
+          <w:rFonts w:ascii="Consolas" w:hAnsi="Consolas" w:cs="Lucida Console"/>
+          <w:color w:val="0070C0"/>
+          <w:szCs w:val="18"/>
+        </w:rPr>
+        <w:t>2</w:t>
+      </w:r>
+      <w:r>
+        <w:rPr>
+          <w:rFonts w:ascii="Consolas" w:hAnsi="Consolas" w:cs="Lucida Console"/>
+          <w:color w:val="0070C0"/>
+          <w:szCs w:val="18"/>
+        </w:rPr>
+        <w:t xml:space="preserve">, </w:t>
+      </w:r>
+      <w:proofErr w:type="spellStart"/>
+      <w:r>
+        <w:rPr>
+          <w:rFonts w:ascii="Consolas" w:hAnsi="Consolas" w:cs="Lucida Console"/>
+          <w:color w:val="0070C0"/>
+          <w:szCs w:val="18"/>
+        </w:rPr>
+        <w:t>dest</w:t>
+      </w:r>
+      <w:proofErr w:type="spellEnd"/>
+      <w:r>
+        <w:rPr>
+          <w:rFonts w:ascii="Consolas" w:hAnsi="Consolas" w:cs="Lucida Console"/>
+          <w:color w:val="0070C0"/>
+          <w:szCs w:val="18"/>
+        </w:rPr>
+        <w:t>=3, size=</w:t>
+      </w:r>
+      <w:r>
+        <w:rPr>
+          <w:rFonts w:ascii="Consolas" w:hAnsi="Consolas" w:cs="Lucida Console"/>
+          <w:color w:val="0070C0"/>
+          <w:szCs w:val="18"/>
+        </w:rPr>
+        <w:t>1</w:t>
+      </w:r>
+      <w:r>
+        <w:rPr>
+          <w:rFonts w:ascii="Consolas" w:hAnsi="Consolas" w:cs="Lucida Console"/>
+          <w:color w:val="0070C0"/>
+          <w:szCs w:val="18"/>
+        </w:rPr>
+        <w:t xml:space="preserve"> </w:t>
+      </w:r>
+      <w:r>
+        <w:t>(order 2)</w:t>
+      </w:r>
+      <w:r>
+        <w:t>.</w:t>
+      </w:r>
+    </w:p>
+    <w:p>
+      <w:pPr>
+        <w:pStyle w:val="ListParagraph"/>
+        <w:numPr>
+          <w:ilvl w:val="0"/>
+          <w:numId w:val="2"/>
+        </w:numPr>
+        <w:jc w:val="both"/>
+      </w:pPr>
+      <w:r>
+        <w:t>Shuttle</w:t>
+      </w:r>
+      <w:r>
+        <w:t xml:space="preserve"> 2</w:t>
+      </w:r>
+      <w:r>
+        <w:t xml:space="preserve"> sends an offer for order 1 to Management System with </w:t>
+      </w:r>
+      <w:r>
+        <w:rPr>
+          <w:rStyle w:val="CodeChar"/>
+        </w:rPr>
+        <w:t>payment=16</w:t>
+      </w:r>
+      <w:r>
+        <w:t>.</w:t>
+      </w:r>
+    </w:p>
+    <w:p>
+      <w:pPr>
+        <w:pStyle w:val="ListParagraph"/>
+        <w:numPr>
+          <w:ilvl w:val="0"/>
+          <w:numId w:val="2"/>
+        </w:numPr>
+        <w:jc w:val="both"/>
+      </w:pPr>
+      <w:r>
+        <w:t>Management System sends</w:t>
+      </w:r>
+      <w:r>
+        <w:t xml:space="preserve"> </w:t>
+      </w:r>
+      <w:r>
+        <w:t xml:space="preserve">order </w:t>
+      </w:r>
+      <w:r>
+        <w:t>2</w:t>
+      </w:r>
+      <w:r>
+        <w:t xml:space="preserve"> </w:t>
+      </w:r>
+      <w:r>
+        <w:t xml:space="preserve">to the 3 shuttles using the </w:t>
+      </w:r>
+      <w:proofErr w:type="spellStart"/>
+      <w:r>
+        <w:rPr>
+          <w:rStyle w:val="CodeChar"/>
+        </w:rPr>
+        <w:t>shuttle_chan</w:t>
+      </w:r>
+      <w:proofErr w:type="spellEnd"/>
+      <w:r>
+        <w:rPr>
+          <w:rStyle w:val="CodeChar"/>
+        </w:rPr>
+        <w:t>[</w:t>
+      </w:r>
+      <w:proofErr w:type="spellStart"/>
+      <w:r>
+        <w:rPr>
+          <w:rStyle w:val="CodeChar"/>
+        </w:rPr>
+        <w:t>idx</w:t>
+      </w:r>
+      <w:proofErr w:type="spellEnd"/>
+      <w:r>
+        <w:rPr>
+          <w:rStyle w:val="CodeChar"/>
+        </w:rPr>
+        <w:t>]</w:t>
+      </w:r>
+      <w:r>
+        <w:t xml:space="preserve"> buffer.</w:t>
+      </w:r>
+    </w:p>
+    <w:p>
+      <w:pPr>
+        <w:pStyle w:val="ListParagraph"/>
+        <w:numPr>
+          <w:ilvl w:val="0"/>
+          <w:numId w:val="2"/>
+        </w:numPr>
+        <w:jc w:val="both"/>
+      </w:pPr>
+      <w:r>
+        <w:t xml:space="preserve">Shuttle 2 sends an offer for order </w:t>
+      </w:r>
+      <w:r>
+        <w:t>2</w:t>
+      </w:r>
+      <w:r>
+        <w:t xml:space="preserve"> to Management System with </w:t>
+      </w:r>
+      <w:r>
+        <w:rPr>
+          <w:rStyle w:val="CodeChar"/>
+        </w:rPr>
+        <w:t>payment=</w:t>
+      </w:r>
+      <w:r>
+        <w:rPr>
+          <w:rStyle w:val="CodeChar"/>
+        </w:rPr>
+        <w:t>4</w:t>
+      </w:r>
+      <w:r>
+        <w:t>.</w:t>
+      </w:r>
+    </w:p>
+    <w:p>
+      <w:pPr>
+        <w:pStyle w:val="ListParagraph"/>
+        <w:numPr>
+          <w:ilvl w:val="0"/>
+          <w:numId w:val="2"/>
+        </w:numPr>
+        <w:jc w:val="both"/>
+      </w:pPr>
+      <w:r>
+        <w:t xml:space="preserve">Shuttle </w:t>
+      </w:r>
+      <w:r>
+        <w:t>3</w:t>
+      </w:r>
+      <w:r>
+        <w:t xml:space="preserve"> sends an offer for order 1 to Management System with </w:t>
+      </w:r>
+      <w:r>
+        <w:rPr>
+          <w:rStyle w:val="CodeChar"/>
+        </w:rPr>
+        <w:t>payment=1</w:t>
+      </w:r>
+      <w:r>
+        <w:rPr>
+          <w:rStyle w:val="CodeChar"/>
+        </w:rPr>
+        <w:t>2</w:t>
+      </w:r>
+      <w:r>
+        <w:t>.</w:t>
+      </w:r>
+    </w:p>
+    <w:p>
+      <w:pPr>
+        <w:pStyle w:val="ListParagraph"/>
+        <w:numPr>
+          <w:ilvl w:val="0"/>
+          <w:numId w:val="2"/>
+        </w:numPr>
+        <w:jc w:val="both"/>
+      </w:pPr>
+      <w:r>
+        <w:t xml:space="preserve">Shuttle </w:t>
+      </w:r>
+      <w:r>
+        <w:t>3</w:t>
+      </w:r>
+      <w:r>
+        <w:t xml:space="preserve"> sends an offer for order </w:t>
+      </w:r>
+      <w:r>
+        <w:t>2</w:t>
+      </w:r>
+      <w:r>
+        <w:t xml:space="preserve"> to Management System with </w:t>
+      </w:r>
+      <w:r>
+        <w:rPr>
+          <w:rStyle w:val="CodeChar"/>
+        </w:rPr>
+        <w:t>payment=</w:t>
+      </w:r>
+      <w:r>
+        <w:rPr>
+          <w:rStyle w:val="CodeChar"/>
+        </w:rPr>
+        <w:t>3</w:t>
+      </w:r>
+      <w:r>
+        <w:t>.</w:t>
+      </w:r>
+    </w:p>
+    <w:p>
+      <w:pPr>
+        <w:pStyle w:val="ListParagraph"/>
+        <w:numPr>
+          <w:ilvl w:val="0"/>
+          <w:numId w:val="2"/>
+        </w:numPr>
+        <w:jc w:val="both"/>
+      </w:pPr>
+      <w:r>
+        <w:lastRenderedPageBreak/>
+        <w:t xml:space="preserve">Shuttle </w:t>
+      </w:r>
+      <w:r>
+        <w:t>1</w:t>
+      </w:r>
+      <w:r>
+        <w:t xml:space="preserve"> sends an offer for order 1 to Management System with </w:t>
+      </w:r>
+      <w:r>
+        <w:rPr>
+          <w:rStyle w:val="CodeChar"/>
+        </w:rPr>
+        <w:t>payment=</w:t>
+      </w:r>
+      <w:r>
+        <w:rPr>
+          <w:rStyle w:val="CodeChar"/>
+        </w:rPr>
+        <w:t>8</w:t>
+      </w:r>
+      <w:r>
+        <w:t>.</w:t>
+      </w:r>
+    </w:p>
+    <w:p>
+      <w:pPr>
+        <w:pStyle w:val="ListParagraph"/>
+        <w:numPr>
+          <w:ilvl w:val="0"/>
+          <w:numId w:val="2"/>
+        </w:numPr>
+        <w:jc w:val="both"/>
+      </w:pPr>
+      <w:r>
+        <w:t xml:space="preserve">Shuttle </w:t>
+      </w:r>
+      <w:r>
+        <w:t>1</w:t>
+      </w:r>
+      <w:r>
+        <w:t xml:space="preserve"> sends an offer for order </w:t>
+      </w:r>
+      <w:r>
+        <w:t>2</w:t>
+      </w:r>
+      <w:r>
+        <w:t xml:space="preserve"> to Management System with </w:t>
+      </w:r>
+      <w:r>
+        <w:rPr>
+          <w:rStyle w:val="CodeChar"/>
+        </w:rPr>
+        <w:t>payment=</w:t>
+      </w:r>
+      <w:r>
+        <w:rPr>
+          <w:rStyle w:val="CodeChar"/>
+        </w:rPr>
+        <w:t>2</w:t>
+      </w:r>
+      <w:r>
+        <w:t>.</w:t>
+      </w:r>
+    </w:p>
+    <w:p>
+      <w:pPr>
+        <w:pStyle w:val="ListParagraph"/>
+        <w:numPr>
+          <w:ilvl w:val="0"/>
+          <w:numId w:val="2"/>
+        </w:numPr>
+        <w:jc w:val="both"/>
+      </w:pPr>
+      <w:r>
+        <w:t xml:space="preserve">Management System sends </w:t>
+      </w:r>
+      <w:r>
+        <w:t>a</w:t>
+      </w:r>
+      <w:r>
+        <w:t>n</w:t>
+      </w:r>
+      <w:r>
+        <w:t xml:space="preserve"> </w:t>
+      </w:r>
+      <w:r>
+        <w:rPr>
+          <w:rStyle w:val="CodeChar"/>
+        </w:rPr>
+        <w:t>ASSIGN_ORDER</w:t>
+      </w:r>
+      <w:r>
+        <w:t xml:space="preserve"> message to Shuttle 1 for order 1</w:t>
+      </w:r>
+      <w:r>
+        <w:t>.</w:t>
+      </w:r>
+    </w:p>
+    <w:p>
+      <w:pPr>
+        <w:pStyle w:val="ListParagraph"/>
+        <w:numPr>
+          <w:ilvl w:val="0"/>
+          <w:numId w:val="2"/>
+        </w:numPr>
+        <w:jc w:val="both"/>
+      </w:pPr>
+      <w:r>
+        <w:t>Management System sends a</w:t>
+      </w:r>
+      <w:r>
+        <w:t>n</w:t>
+      </w:r>
+      <w:r>
+        <w:t xml:space="preserve"> </w:t>
+      </w:r>
+      <w:r>
+        <w:rPr>
+          <w:rStyle w:val="CodeChar"/>
+        </w:rPr>
+        <w:t>ASSIGN_ORDER</w:t>
+      </w:r>
+      <w:r>
+        <w:t xml:space="preserve"> message to Shuttle 1 for order </w:t>
+      </w:r>
+      <w:r>
+        <w:t>2</w:t>
+      </w:r>
+      <w:r>
+        <w:t>.</w:t>
+      </w:r>
+    </w:p>
+    <w:p>
+      <w:pPr>
+        <w:pStyle w:val="Heading4"/>
+      </w:pPr>
+      <w:r>
+        <w:t>Processing of orders by Shuttle 1:</w:t>
+      </w:r>
+    </w:p>
+    <w:p>
+      <w:pPr>
+        <w:pStyle w:val="ListParagraph"/>
+        <w:numPr>
+          <w:ilvl w:val="0"/>
+          <w:numId w:val="2"/>
+        </w:numPr>
+        <w:jc w:val="both"/>
+      </w:pPr>
+      <w:r>
+        <w:t>Shuttle 1 processes the orders one at a time, starting from the earliest one.</w:t>
+      </w:r>
+    </w:p>
+    <w:p>
+      <w:pPr>
+        <w:pStyle w:val="ListParagraph"/>
+        <w:numPr>
+          <w:ilvl w:val="0"/>
+          <w:numId w:val="2"/>
+        </w:numPr>
+        <w:jc w:val="both"/>
+      </w:pPr>
+      <w:r>
+        <w:t xml:space="preserve">It chooses the initial direction to travel in based on the distance of the route </w:t>
+      </w:r>
+      <w:r>
+        <w:t xml:space="preserve">to </w:t>
+      </w:r>
+      <w:r>
+        <w:t>the start station.</w:t>
+      </w:r>
+    </w:p>
+    <w:p>
+      <w:pPr>
+        <w:pStyle w:val="ListParagraph"/>
+        <w:numPr>
+          <w:ilvl w:val="0"/>
+          <w:numId w:val="2"/>
+        </w:numPr>
+        <w:jc w:val="both"/>
+      </w:pPr>
+      <w:r>
+        <w:t>It then travels in the chosen direction, while checking that the track is used by only one shuttle.</w:t>
+      </w:r>
+    </w:p>
+    <w:p>
+      <w:pPr>
+        <w:pStyle w:val="ListParagraph"/>
+        <w:numPr>
+          <w:ilvl w:val="0"/>
+          <w:numId w:val="2"/>
+        </w:numPr>
+        <w:jc w:val="both"/>
+      </w:pPr>
+      <w:r>
+        <w:t>Once the start station (Station 1 and then Station 2) is reached, it loads the passengers.</w:t>
+      </w:r>
+    </w:p>
+    <w:p>
+      <w:pPr>
+        <w:pStyle w:val="ListParagraph"/>
+        <w:numPr>
+          <w:ilvl w:val="0"/>
+          <w:numId w:val="2"/>
+        </w:numPr>
+        <w:jc w:val="both"/>
+      </w:pPr>
+      <w:r>
+        <w:t xml:space="preserve">It chooses the direction to travel in based on the distance of the route </w:t>
+      </w:r>
+      <w:r>
+        <w:t>to</w:t>
+      </w:r>
+      <w:r>
+        <w:t xml:space="preserve"> the </w:t>
+      </w:r>
+      <w:r>
+        <w:t xml:space="preserve">destination </w:t>
+      </w:r>
+      <w:r>
+        <w:t>station.</w:t>
+      </w:r>
+    </w:p>
+    <w:p>
+      <w:pPr>
+        <w:pStyle w:val="ListParagraph"/>
+        <w:numPr>
+          <w:ilvl w:val="0"/>
+          <w:numId w:val="2"/>
+        </w:numPr>
+        <w:jc w:val="both"/>
+      </w:pPr>
+      <w:r>
+        <w:t>It then travels in the chosen direction, while checking that the track is used by only one shuttle.</w:t>
+      </w:r>
+    </w:p>
+    <w:p>
+      <w:pPr>
+        <w:pStyle w:val="ListParagraph"/>
+        <w:numPr>
+          <w:ilvl w:val="0"/>
+          <w:numId w:val="2"/>
+        </w:numPr>
+        <w:jc w:val="both"/>
+      </w:pPr>
+      <w:r>
+        <w:t>Once the destination station (Station 3 and then Station 3) is reached, it unloads the passengers.</w:t>
+      </w:r>
+    </w:p>
+    <w:p>
+      <w:r>
+        <w:t>At the end of the execution, the shuttles are:</w:t>
+      </w:r>
+    </w:p>
+    <w:p>
+      <w:pPr>
+        <w:pStyle w:val="ListParagraph"/>
+        <w:numPr>
+          <w:ilvl w:val="0"/>
+          <w:numId w:val="1"/>
+        </w:numPr>
+      </w:pPr>
+      <w:r>
+        <w:t xml:space="preserve">Shuttle 1: </w:t>
+      </w:r>
+      <w:r>
+        <w:t xml:space="preserve">Stationary at </w:t>
+      </w:r>
+      <w:r>
+        <w:t>Station 3</w:t>
+      </w:r>
+      <w:r>
+        <w:t xml:space="preserve"> with no load</w:t>
+      </w:r>
+    </w:p>
+    <w:p>
+      <w:pPr>
+        <w:pStyle w:val="ListParagraph"/>
+        <w:numPr>
+          <w:ilvl w:val="0"/>
+          <w:numId w:val="1"/>
+        </w:numPr>
+      </w:pPr>
+      <w:r>
+        <w:t xml:space="preserve">Shuttle </w:t>
+      </w:r>
+      <w:r>
+        <w:t>2</w:t>
+      </w:r>
+      <w:r>
+        <w:t xml:space="preserve">: </w:t>
+      </w:r>
+      <w:r>
+        <w:t xml:space="preserve">Stationary at </w:t>
+      </w:r>
+      <w:r>
+        <w:t xml:space="preserve">Station </w:t>
+      </w:r>
+      <w:r>
+        <w:t>1</w:t>
+      </w:r>
+      <w:r>
+        <w:t xml:space="preserve"> with no load</w:t>
+      </w:r>
+    </w:p>
+    <w:p>
+      <w:pPr>
+        <w:pStyle w:val="ListParagraph"/>
+        <w:numPr>
+          <w:ilvl w:val="0"/>
+          <w:numId w:val="1"/>
+        </w:numPr>
+      </w:pPr>
+      <w:r>
+        <w:t xml:space="preserve">Shuttle </w:t>
+      </w:r>
+      <w:r>
+        <w:t>3</w:t>
+      </w:r>
+      <w:r>
+        <w:t xml:space="preserve">: </w:t>
+      </w:r>
+      <w:r>
+        <w:t xml:space="preserve">Stationary at </w:t>
+      </w:r>
+      <w:r>
+        <w:t xml:space="preserve">Station </w:t>
+      </w:r>
+      <w:r>
+        <w:t>2</w:t>
+      </w:r>
+      <w:r>
+        <w:t xml:space="preserve"> with no load</w:t>
+      </w:r>
+    </w:p>
+    <w:p>
+      <w:pPr>
+        <w:jc w:val="both"/>
+      </w:pPr>
+      <w:r>
+        <w:t xml:space="preserve">This can be seen from the Data Window in </w:t>
+      </w:r>
+      <w:proofErr w:type="spellStart"/>
+      <w:r>
+        <w:t>iSpin</w:t>
+      </w:r>
+      <w:proofErr w:type="spellEnd"/>
+      <w:r>
+        <w:t xml:space="preserve"> after the run terminates</w:t>
+      </w:r>
+      <w:r>
+        <w:t>.</w:t>
+      </w:r>
+      <w:r>
+        <w:t xml:space="preserve"> For example, the screenshot below shows the values of the variables in the process corresponding to Shuttle 1 (note the values of </w:t>
+      </w:r>
+      <w:proofErr w:type="spellStart"/>
+      <w:r>
+        <w:rPr>
+          <w:rFonts w:ascii="Consolas" w:hAnsi="Consolas" w:cs="Lucida Console"/>
+          <w:color w:val="0070C0"/>
+          <w:szCs w:val="18"/>
+        </w:rPr>
+        <w:t>curr_</w:t>
+      </w:r>
+      <w:proofErr w:type="gramStart"/>
+      <w:r>
+        <w:rPr>
+          <w:rFonts w:ascii="Consolas" w:hAnsi="Consolas" w:cs="Lucida Console"/>
+          <w:color w:val="0070C0"/>
+          <w:szCs w:val="18"/>
+        </w:rPr>
+        <w:t>station</w:t>
+      </w:r>
+      <w:proofErr w:type="spellEnd"/>
+      <w:r>
+        <w:t xml:space="preserve"> ,</w:t>
+      </w:r>
+      <w:proofErr w:type="gramEnd"/>
+      <w:r>
+        <w:t xml:space="preserve"> </w:t>
+      </w:r>
+      <w:r>
+        <w:rPr>
+          <w:rFonts w:ascii="Consolas" w:hAnsi="Consolas" w:cs="Lucida Console"/>
+          <w:color w:val="0070C0"/>
+          <w:szCs w:val="18"/>
+        </w:rPr>
+        <w:t xml:space="preserve">load </w:t>
+      </w:r>
+      <w:r>
+        <w:t xml:space="preserve">and </w:t>
+      </w:r>
+      <w:r>
+        <w:rPr>
+          <w:rFonts w:ascii="Consolas" w:hAnsi="Consolas" w:cs="Lucida Console"/>
+          <w:color w:val="0070C0"/>
+          <w:szCs w:val="18"/>
+        </w:rPr>
+        <w:t>status</w:t>
+      </w:r>
+      <w:r>
+        <w:t xml:space="preserve"> )</w:t>
+      </w:r>
+      <w:r>
+        <w:t xml:space="preserve"> after running a simulation with </w:t>
+      </w:r>
+      <w:r>
+        <w:rPr>
+          <w:rFonts w:ascii="Consolas" w:hAnsi="Consolas" w:cs="Lucida Console"/>
+          <w:color w:val="0070C0"/>
+          <w:szCs w:val="18"/>
+        </w:rPr>
+        <w:t>seed = 123</w:t>
+      </w:r>
+      <w:r>
+        <w:t xml:space="preserve"> on </w:t>
+      </w:r>
+      <w:proofErr w:type="spellStart"/>
+      <w:r>
+        <w:t>iSpin</w:t>
+      </w:r>
+      <w:proofErr w:type="spellEnd"/>
+      <w:r>
+        <w:t>.</w:t>
+      </w:r>
+      <w:r>
+        <w:t xml:space="preserve"> Similar results are observed for Shuttle 2 and Shuttle 3.</w:t>
+      </w:r>
+    </w:p>
+    <w:p>
+      <w:r>
+        <w:rPr>
+          <w:noProof/>
+        </w:rPr>
+        <w:drawing>
+          <wp:inline distT="0" distB="0" distL="0" distR="0" wp14:anchorId="01FC4253" wp14:editId="45E97AF6">
+            <wp:extent cx="2847278" cy="4548785"/>
+            <wp:effectExtent l="0" t="0" r="0" b="4445"/>
+            <wp:docPr id="1" name="Picture 1"/>
+            <wp:cNvGraphicFramePr>
+              <a:graphicFrameLocks xmlns:a="http://schemas.openxmlformats.org/drawingml/2006/main" noChangeAspect="1"/>
+            </wp:cNvGraphicFramePr>
+            <a:graphic xmlns:a="http://schemas.openxmlformats.org/drawingml/2006/main">
+              <a:graphicData uri="http://schemas.openxmlformats.org/drawingml/2006/picture">
+                <pic:pic xmlns:pic="http://schemas.openxmlformats.org/drawingml/2006/picture">
+                  <pic:nvPicPr>
+                    <pic:cNvPr id="1" name=""/>
+                    <pic:cNvPicPr/>
+                  </pic:nvPicPr>
+                  <pic:blipFill>
+                    <a:blip r:embed="rId6"/>
+                    <a:stretch>
+                      <a:fillRect/>
+                    </a:stretch>
+                  </pic:blipFill>
+                  <pic:spPr>
+                    <a:xfrm>
+                      <a:off x="0" y="0"/>
+                      <a:ext cx="2953409" cy="4718339"/>
+                    </a:xfrm>
+                    <a:prstGeom prst="rect">
+                      <a:avLst/>
+                    </a:prstGeom>
+                  </pic:spPr>
+                </pic:pic>
+              </a:graphicData>
+            </a:graphic>
+          </wp:inline>
+        </w:drawing>
+      </w:r>
       <w:bookmarkStart w:id="0" w:name="_GoBack"/>
       <w:bookmarkEnd w:id="0"/>
-      <w:r>
-        <w:rPr>
-          <w:rFonts w:ascii="CMR10" w:hAnsi="CMR10" w:cs="CMR10"/>
-          <w:color w:val="FF0000"/>
-          <w:sz w:val="20"/>
-          <w:szCs w:val="20"/>
-        </w:rPr>
-        <w:t>?</w:t>
-      </w:r>
-    </w:p>
-    <w:p>
-      <w:pPr>
-        <w:rPr>
-          <w:rFonts w:ascii="CMSY10" w:hAnsi="CMSY10" w:cs="CMSY10"/>
-          <w:sz w:val="20"/>
-          <w:szCs w:val="20"/>
-        </w:rPr>
-      </w:pPr>
-    </w:p>
-    <w:p>
-      <w:pPr>
-        <w:pStyle w:val="Heading1"/>
-      </w:pPr>
-      <w:r>
-        <w:t xml:space="preserve">Question </w:t>
-      </w:r>
-      <w:r>
-        <w:t>2</w:t>
-      </w:r>
-    </w:p>
-    <w:p>
-      <w:pPr>
-        <w:pStyle w:val="Heading2"/>
-      </w:pPr>
-      <w:r>
-        <w:t>Part 2</w:t>
-      </w:r>
-    </w:p>
-    <w:p>
-      <w:r>
-        <w:rPr>
-          <w:rFonts w:ascii="CMR10" w:hAnsi="CMR10" w:cs="CMR10"/>
-          <w:sz w:val="20"/>
-          <w:szCs w:val="20"/>
-        </w:rPr>
-        <w:t>explain the sequence of events.</w:t>
-      </w:r>
     </w:p>
     <w:sectPr>
       <w:pgSz w:w="12240" w:h="15840"/>
-      <w:pgMar w:top="1440" w:right="1440" w:bottom="1440" w:left="1440" w:header="720" w:footer="720" w:gutter="0"/>
+      <w:pgMar w:top="810" w:right="1170" w:bottom="810" w:left="990" w:header="720" w:footer="720" w:gutter="0"/>
       <w:cols w:space="720"/>
       <w:docGrid w:linePitch="360"/>
     </w:sectPr>
   </w:body>
 </w:document>
+</file>
+
+<file path=word/numbering.xml><?xml version="1.0" encoding="utf-8"?>
+<w:numbering xmlns:wpc="http://schemas.microsoft.com/office/word/2010/wordprocessingCanvas" xmlns:cx="http://schemas.microsoft.com/office/drawing/2014/chartex" xmlns:cx1="http://schemas.microsoft.com/office/drawing/2015/9/8/chartex" xmlns:cx2="http://schemas.microsoft.com/office/drawing/2015/10/21/chartex" xmlns:cx3="http://schemas.microsoft.com/office/drawing/2016/5/9/chartex" xmlns:cx4="http://schemas.microsoft.com/office/drawing/2016/5/10/chartex" xmlns:cx5="http://schemas.microsoft.com/office/drawing/2016/5/11/chartex" xmlns:cx6="http://schemas.microsoft.com/office/drawing/2016/5/12/chartex" xmlns:cx7="http://schemas.microsoft.com/office/drawing/2016/5/13/chartex" xmlns:cx8="http://schemas.microsoft.com/office/drawing/2016/5/14/chartex" xmlns:mc="http://schemas.openxmlformats.org/markup-compatibility/2006" xmlns:aink="http://schemas.microsoft.com/office/drawing/2016/ink" xmlns:am3d="http://schemas.microsoft.com/office/drawing/2017/model3d" xmlns:o="urn:schemas-microsoft-com:office:office" xmlns:r="http://schemas.openxmlformats.org/officeDocument/2006/relationships" xmlns:m="http://schemas.openxmlformats.org/officeDocument/2006/math" xmlns:v="urn:schemas-microsoft-com:vml" xmlns:wp14="http://schemas.microsoft.com/office/word/2010/wordprocessingDrawing" xmlns:wp="http://schemas.openxmlformats.org/drawingml/2006/wordprocessingDrawing" xmlns:w10="urn:schemas-microsoft-com:office:word" xmlns:w="http://schemas.openxmlformats.org/wordprocessingml/2006/main" xmlns:w14="http://schemas.microsoft.com/office/word/2010/wordml" xmlns:w15="http://schemas.microsoft.com/office/word/2012/wordml" xmlns:w16cid="http://schemas.microsoft.com/office/word/2016/wordml/cid" xmlns:w16se="http://schemas.microsoft.com/office/word/2015/wordml/symex" xmlns:wpg="http://schemas.microsoft.com/office/word/2010/wordprocessingGroup" xmlns:wpi="http://schemas.microsoft.com/office/word/2010/wordprocessingInk" xmlns:wne="http://schemas.microsoft.com/office/word/2006/wordml" xmlns:wps="http://schemas.microsoft.com/office/word/2010/wordprocessingShape" mc:Ignorable="w14 w15 w16se w16cid wp14">
+  <w:abstractNum w:abstractNumId="0" w15:restartNumberingAfterBreak="0">
+    <w:nsid w:val="058E3CC1"/>
+    <w:multiLevelType w:val="hybridMultilevel"/>
+    <w:tmpl w:val="E7961240"/>
+    <w:lvl w:ilvl="0" w:tplc="04090001">
+      <w:start w:val="1"/>
+      <w:numFmt w:val="bullet"/>
+      <w:lvlText w:val=""/>
+      <w:lvlJc w:val="left"/>
+      <w:pPr>
+        <w:ind w:left="720" w:hanging="360"/>
+      </w:pPr>
+      <w:rPr>
+        <w:rFonts w:ascii="Symbol" w:hAnsi="Symbol" w:hint="default"/>
+      </w:rPr>
+    </w:lvl>
+    <w:lvl w:ilvl="1" w:tplc="04090003" w:tentative="1">
+      <w:start w:val="1"/>
+      <w:numFmt w:val="bullet"/>
+      <w:lvlText w:val="o"/>
+      <w:lvlJc w:val="left"/>
+      <w:pPr>
+        <w:ind w:left="1440" w:hanging="360"/>
+      </w:pPr>
+      <w:rPr>
+        <w:rFonts w:ascii="Courier New" w:hAnsi="Courier New" w:cs="Courier New" w:hint="default"/>
+      </w:rPr>
+    </w:lvl>
+    <w:lvl w:ilvl="2" w:tplc="04090005" w:tentative="1">
+      <w:start w:val="1"/>
+      <w:numFmt w:val="bullet"/>
+      <w:lvlText w:val=""/>
+      <w:lvlJc w:val="left"/>
+      <w:pPr>
+        <w:ind w:left="2160" w:hanging="360"/>
+      </w:pPr>
+      <w:rPr>
+        <w:rFonts w:ascii="Wingdings" w:hAnsi="Wingdings" w:hint="default"/>
+      </w:rPr>
+    </w:lvl>
+    <w:lvl w:ilvl="3" w:tplc="04090001" w:tentative="1">
+      <w:start w:val="1"/>
+      <w:numFmt w:val="bullet"/>
+      <w:lvlText w:val=""/>
+      <w:lvlJc w:val="left"/>
+      <w:pPr>
+        <w:ind w:left="2880" w:hanging="360"/>
+      </w:pPr>
+      <w:rPr>
+        <w:rFonts w:ascii="Symbol" w:hAnsi="Symbol" w:hint="default"/>
+      </w:rPr>
+    </w:lvl>
+    <w:lvl w:ilvl="4" w:tplc="04090003" w:tentative="1">
+      <w:start w:val="1"/>
+      <w:numFmt w:val="bullet"/>
+      <w:lvlText w:val="o"/>
+      <w:lvlJc w:val="left"/>
+      <w:pPr>
+        <w:ind w:left="3600" w:hanging="360"/>
+      </w:pPr>
+      <w:rPr>
+        <w:rFonts w:ascii="Courier New" w:hAnsi="Courier New" w:cs="Courier New" w:hint="default"/>
+      </w:rPr>
+    </w:lvl>
+    <w:lvl w:ilvl="5" w:tplc="04090005" w:tentative="1">
+      <w:start w:val="1"/>
+      <w:numFmt w:val="bullet"/>
+      <w:lvlText w:val=""/>
+      <w:lvlJc w:val="left"/>
+      <w:pPr>
+        <w:ind w:left="4320" w:hanging="360"/>
+      </w:pPr>
+      <w:rPr>
+        <w:rFonts w:ascii="Wingdings" w:hAnsi="Wingdings" w:hint="default"/>
+      </w:rPr>
+    </w:lvl>
+    <w:lvl w:ilvl="6" w:tplc="04090001" w:tentative="1">
+      <w:start w:val="1"/>
+      <w:numFmt w:val="bullet"/>
+      <w:lvlText w:val=""/>
+      <w:lvlJc w:val="left"/>
+      <w:pPr>
+        <w:ind w:left="5040" w:hanging="360"/>
+      </w:pPr>
+      <w:rPr>
+        <w:rFonts w:ascii="Symbol" w:hAnsi="Symbol" w:hint="default"/>
+      </w:rPr>
+    </w:lvl>
+    <w:lvl w:ilvl="7" w:tplc="04090003" w:tentative="1">
+      <w:start w:val="1"/>
+      <w:numFmt w:val="bullet"/>
+      <w:lvlText w:val="o"/>
+      <w:lvlJc w:val="left"/>
+      <w:pPr>
+        <w:ind w:left="5760" w:hanging="360"/>
+      </w:pPr>
+      <w:rPr>
+        <w:rFonts w:ascii="Courier New" w:hAnsi="Courier New" w:cs="Courier New" w:hint="default"/>
+      </w:rPr>
+    </w:lvl>
+    <w:lvl w:ilvl="8" w:tplc="04090005" w:tentative="1">
+      <w:start w:val="1"/>
+      <w:numFmt w:val="bullet"/>
+      <w:lvlText w:val=""/>
+      <w:lvlJc w:val="left"/>
+      <w:pPr>
+        <w:ind w:left="6480" w:hanging="360"/>
+      </w:pPr>
+      <w:rPr>
+        <w:rFonts w:ascii="Wingdings" w:hAnsi="Wingdings" w:hint="default"/>
+      </w:rPr>
+    </w:lvl>
+  </w:abstractNum>
+  <w:abstractNum w:abstractNumId="1" w15:restartNumberingAfterBreak="0">
+    <w:nsid w:val="49A63172"/>
+    <w:multiLevelType w:val="hybridMultilevel"/>
+    <w:tmpl w:val="3D823692"/>
+    <w:lvl w:ilvl="0" w:tplc="0CF43A94">
+      <w:numFmt w:val="bullet"/>
+      <w:pStyle w:val="Code"/>
+      <w:lvlText w:val="-"/>
+      <w:lvlJc w:val="left"/>
+      <w:pPr>
+        <w:ind w:left="720" w:hanging="360"/>
+      </w:pPr>
+      <w:rPr>
+        <w:rFonts w:ascii="Calibri" w:eastAsiaTheme="minorHAnsi" w:hAnsi="Calibri" w:cs="Calibri" w:hint="default"/>
+      </w:rPr>
+    </w:lvl>
+    <w:lvl w:ilvl="1" w:tplc="04090003" w:tentative="1">
+      <w:start w:val="1"/>
+      <w:numFmt w:val="bullet"/>
+      <w:lvlText w:val="o"/>
+      <w:lvlJc w:val="left"/>
+      <w:pPr>
+        <w:ind w:left="1440" w:hanging="360"/>
+      </w:pPr>
+      <w:rPr>
+        <w:rFonts w:ascii="Courier New" w:hAnsi="Courier New" w:cs="Courier New" w:hint="default"/>
+      </w:rPr>
+    </w:lvl>
+    <w:lvl w:ilvl="2" w:tplc="04090005" w:tentative="1">
+      <w:start w:val="1"/>
+      <w:numFmt w:val="bullet"/>
+      <w:lvlText w:val=""/>
+      <w:lvlJc w:val="left"/>
+      <w:pPr>
+        <w:ind w:left="2160" w:hanging="360"/>
+      </w:pPr>
+      <w:rPr>
+        <w:rFonts w:ascii="Wingdings" w:hAnsi="Wingdings" w:hint="default"/>
+      </w:rPr>
+    </w:lvl>
+    <w:lvl w:ilvl="3" w:tplc="04090001" w:tentative="1">
+      <w:start w:val="1"/>
+      <w:numFmt w:val="bullet"/>
+      <w:lvlText w:val=""/>
+      <w:lvlJc w:val="left"/>
+      <w:pPr>
+        <w:ind w:left="2880" w:hanging="360"/>
+      </w:pPr>
+      <w:rPr>
+        <w:rFonts w:ascii="Symbol" w:hAnsi="Symbol" w:hint="default"/>
+      </w:rPr>
+    </w:lvl>
+    <w:lvl w:ilvl="4" w:tplc="04090003" w:tentative="1">
+      <w:start w:val="1"/>
+      <w:numFmt w:val="bullet"/>
+      <w:lvlText w:val="o"/>
+      <w:lvlJc w:val="left"/>
+      <w:pPr>
+        <w:ind w:left="3600" w:hanging="360"/>
+      </w:pPr>
+      <w:rPr>
+        <w:rFonts w:ascii="Courier New" w:hAnsi="Courier New" w:cs="Courier New" w:hint="default"/>
+      </w:rPr>
+    </w:lvl>
+    <w:lvl w:ilvl="5" w:tplc="04090005" w:tentative="1">
+      <w:start w:val="1"/>
+      <w:numFmt w:val="bullet"/>
+      <w:lvlText w:val=""/>
+      <w:lvlJc w:val="left"/>
+      <w:pPr>
+        <w:ind w:left="4320" w:hanging="360"/>
+      </w:pPr>
+      <w:rPr>
+        <w:rFonts w:ascii="Wingdings" w:hAnsi="Wingdings" w:hint="default"/>
+      </w:rPr>
+    </w:lvl>
+    <w:lvl w:ilvl="6" w:tplc="04090001" w:tentative="1">
+      <w:start w:val="1"/>
+      <w:numFmt w:val="bullet"/>
+      <w:lvlText w:val=""/>
+      <w:lvlJc w:val="left"/>
+      <w:pPr>
+        <w:ind w:left="5040" w:hanging="360"/>
+      </w:pPr>
+      <w:rPr>
+        <w:rFonts w:ascii="Symbol" w:hAnsi="Symbol" w:hint="default"/>
+      </w:rPr>
+    </w:lvl>
+    <w:lvl w:ilvl="7" w:tplc="04090003" w:tentative="1">
+      <w:start w:val="1"/>
+      <w:numFmt w:val="bullet"/>
+      <w:lvlText w:val="o"/>
+      <w:lvlJc w:val="left"/>
+      <w:pPr>
+        <w:ind w:left="5760" w:hanging="360"/>
+      </w:pPr>
+      <w:rPr>
+        <w:rFonts w:ascii="Courier New" w:hAnsi="Courier New" w:cs="Courier New" w:hint="default"/>
+      </w:rPr>
+    </w:lvl>
+    <w:lvl w:ilvl="8" w:tplc="04090005" w:tentative="1">
+      <w:start w:val="1"/>
+      <w:numFmt w:val="bullet"/>
+      <w:lvlText w:val=""/>
+      <w:lvlJc w:val="left"/>
+      <w:pPr>
+        <w:ind w:left="6480" w:hanging="360"/>
+      </w:pPr>
+      <w:rPr>
+        <w:rFonts w:ascii="Wingdings" w:hAnsi="Wingdings" w:hint="default"/>
+      </w:rPr>
+    </w:lvl>
+  </w:abstractNum>
+  <w:num w:numId="1">
+    <w:abstractNumId w:val="0"/>
+  </w:num>
+  <w:num w:numId="2">
+    <w:abstractNumId w:val="1"/>
+  </w:num>
+</w:numbering>
 </file>
 
 <file path=word/styles.xml><?xml version="1.0" encoding="utf-8"?>
@@ -1788,6 +2975,50 @@
       <w:szCs w:val="26"/>
     </w:rPr>
   </w:style>
+  <w:style w:type="paragraph" w:styleId="Heading3">
+    <w:name w:val="heading 3"/>
+    <w:basedOn w:val="Normal"/>
+    <w:next w:val="Normal"/>
+    <w:link w:val="Heading3Char"/>
+    <w:uiPriority w:val="9"/>
+    <w:unhideWhenUsed/>
+    <w:qFormat/>
+    <w:rsid w:val="00941383"/>
+    <w:pPr>
+      <w:keepNext/>
+      <w:keepLines/>
+      <w:spacing w:before="40" w:after="0"/>
+      <w:outlineLvl w:val="2"/>
+    </w:pPr>
+    <w:rPr>
+      <w:rFonts w:asciiTheme="majorHAnsi" w:eastAsiaTheme="majorEastAsia" w:hAnsiTheme="majorHAnsi" w:cstheme="majorBidi"/>
+      <w:color w:val="1F3763" w:themeColor="accent1" w:themeShade="7F"/>
+      <w:sz w:val="24"/>
+      <w:szCs w:val="24"/>
+    </w:rPr>
+  </w:style>
+  <w:style w:type="paragraph" w:styleId="Heading4">
+    <w:name w:val="heading 4"/>
+    <w:basedOn w:val="Normal"/>
+    <w:next w:val="Normal"/>
+    <w:link w:val="Heading4Char"/>
+    <w:uiPriority w:val="9"/>
+    <w:unhideWhenUsed/>
+    <w:qFormat/>
+    <w:rsid w:val="00941383"/>
+    <w:pPr>
+      <w:keepNext/>
+      <w:keepLines/>
+      <w:spacing w:before="40" w:after="0"/>
+      <w:outlineLvl w:val="3"/>
+    </w:pPr>
+    <w:rPr>
+      <w:rFonts w:asciiTheme="majorHAnsi" w:eastAsiaTheme="majorEastAsia" w:hAnsiTheme="majorHAnsi" w:cstheme="majorBidi"/>
+      <w:i/>
+      <w:iCs/>
+      <w:color w:val="2F5496" w:themeColor="accent1" w:themeShade="BF"/>
+    </w:rPr>
+  </w:style>
   <w:style w:type="character" w:default="1" w:styleId="DefaultParagraphFont">
     <w:name w:val="Default Paragraph Font"/>
     <w:uiPriority w:val="1"/>
@@ -1849,6 +3080,109 @@
     <w:rsid w:val="00ED367F"/>
     <w:rPr>
       <w:color w:val="808080"/>
+    </w:rPr>
+  </w:style>
+  <w:style w:type="paragraph" w:styleId="BalloonText">
+    <w:name w:val="Balloon Text"/>
+    <w:basedOn w:val="Normal"/>
+    <w:link w:val="BalloonTextChar"/>
+    <w:uiPriority w:val="99"/>
+    <w:semiHidden/>
+    <w:unhideWhenUsed/>
+    <w:rsid w:val="000159B0"/>
+    <w:pPr>
+      <w:spacing w:after="0" w:line="240" w:lineRule="auto"/>
+    </w:pPr>
+    <w:rPr>
+      <w:rFonts w:ascii="Segoe UI" w:hAnsi="Segoe UI" w:cs="Segoe UI"/>
+      <w:sz w:val="18"/>
+      <w:szCs w:val="18"/>
+    </w:rPr>
+  </w:style>
+  <w:style w:type="character" w:customStyle="1" w:styleId="BalloonTextChar">
+    <w:name w:val="Balloon Text Char"/>
+    <w:basedOn w:val="DefaultParagraphFont"/>
+    <w:link w:val="BalloonText"/>
+    <w:uiPriority w:val="99"/>
+    <w:semiHidden/>
+    <w:rsid w:val="000159B0"/>
+    <w:rPr>
+      <w:rFonts w:ascii="Segoe UI" w:hAnsi="Segoe UI" w:cs="Segoe UI"/>
+      <w:sz w:val="18"/>
+      <w:szCs w:val="18"/>
+    </w:rPr>
+  </w:style>
+  <w:style w:type="paragraph" w:styleId="ListParagraph">
+    <w:name w:val="List Paragraph"/>
+    <w:basedOn w:val="Normal"/>
+    <w:link w:val="ListParagraphChar"/>
+    <w:uiPriority w:val="34"/>
+    <w:qFormat/>
+    <w:rsid w:val="00DF405B"/>
+    <w:pPr>
+      <w:ind w:left="720"/>
+      <w:contextualSpacing/>
+    </w:pPr>
+  </w:style>
+  <w:style w:type="paragraph" w:customStyle="1" w:styleId="Code">
+    <w:name w:val="Code"/>
+    <w:basedOn w:val="ListParagraph"/>
+    <w:link w:val="CodeChar"/>
+    <w:qFormat/>
+    <w:rsid w:val="00247AFE"/>
+    <w:pPr>
+      <w:numPr>
+        <w:numId w:val="2"/>
+      </w:numPr>
+    </w:pPr>
+    <w:rPr>
+      <w:rFonts w:ascii="Consolas" w:hAnsi="Consolas" w:cs="Lucida Console"/>
+      <w:color w:val="0070C0"/>
+      <w:szCs w:val="18"/>
+    </w:rPr>
+  </w:style>
+  <w:style w:type="character" w:customStyle="1" w:styleId="Heading3Char">
+    <w:name w:val="Heading 3 Char"/>
+    <w:basedOn w:val="DefaultParagraphFont"/>
+    <w:link w:val="Heading3"/>
+    <w:uiPriority w:val="9"/>
+    <w:rsid w:val="00941383"/>
+    <w:rPr>
+      <w:rFonts w:asciiTheme="majorHAnsi" w:eastAsiaTheme="majorEastAsia" w:hAnsiTheme="majorHAnsi" w:cstheme="majorBidi"/>
+      <w:color w:val="1F3763" w:themeColor="accent1" w:themeShade="7F"/>
+      <w:sz w:val="24"/>
+      <w:szCs w:val="24"/>
+    </w:rPr>
+  </w:style>
+  <w:style w:type="character" w:customStyle="1" w:styleId="ListParagraphChar">
+    <w:name w:val="List Paragraph Char"/>
+    <w:basedOn w:val="DefaultParagraphFont"/>
+    <w:link w:val="ListParagraph"/>
+    <w:uiPriority w:val="34"/>
+    <w:rsid w:val="00247AFE"/>
+  </w:style>
+  <w:style w:type="character" w:customStyle="1" w:styleId="CodeChar">
+    <w:name w:val="Code Char"/>
+    <w:basedOn w:val="ListParagraphChar"/>
+    <w:link w:val="Code"/>
+    <w:rsid w:val="00247AFE"/>
+    <w:rPr>
+      <w:rFonts w:ascii="Consolas" w:hAnsi="Consolas" w:cs="Lucida Console"/>
+      <w:color w:val="0070C0"/>
+      <w:szCs w:val="18"/>
+    </w:rPr>
+  </w:style>
+  <w:style w:type="character" w:customStyle="1" w:styleId="Heading4Char">
+    <w:name w:val="Heading 4 Char"/>
+    <w:basedOn w:val="DefaultParagraphFont"/>
+    <w:link w:val="Heading4"/>
+    <w:uiPriority w:val="9"/>
+    <w:rsid w:val="00941383"/>
+    <w:rPr>
+      <w:rFonts w:asciiTheme="majorHAnsi" w:eastAsiaTheme="majorEastAsia" w:hAnsiTheme="majorHAnsi" w:cstheme="majorBidi"/>
+      <w:i/>
+      <w:iCs/>
+      <w:color w:val="2F5496" w:themeColor="accent1" w:themeShade="BF"/>
     </w:rPr>
   </w:style>
 </w:styles>

</xml_diff>